<commit_message>
Intro converted from Ent_Law to ArtBizLaw
</commit_message>
<xml_diff>
--- a/Introduction/Introduction.docx
+++ b/Introduction/Introduction.docx
@@ -2,36 +2,98 @@
 <file path=word/document.xml><?xml version="1.0" encoding="utf-8"?>
 <w:document xmlns:w="http://schemas.openxmlformats.org/wordprocessingml/2006/main" xmlns:m="http://schemas.openxmlformats.org/officeDocument/2006/math" xmlns:r="http://schemas.openxmlformats.org/officeDocument/2006/relationships" xmlns:o="urn:schemas-microsoft-com:office:office" xmlns:v="urn:schemas-microsoft-com:vml" xmlns:w10="urn:schemas-microsoft-com:office:word" xmlns:a="http://schemas.openxmlformats.org/drawingml/2006/main" xmlns:pic="http://schemas.openxmlformats.org/drawingml/2006/picture" xmlns:wp="http://schemas.openxmlformats.org/drawingml/2006/wordprocessingDrawing">
   <w:body>
-    <w:bookmarkStart w:id="21" w:name="lawyers-for-the-talent"/>
+    <w:p>
+      <w:pPr>
+        <w:pStyle w:val="Title"/>
+      </w:pPr>
+      <w:r>
+        <w:t xml:space="preserve">Law</w:t>
+      </w:r>
+      <w:r>
+        <w:t xml:space="preserve"> </w:t>
+      </w:r>
+      <w:r>
+        <w:t xml:space="preserve">&amp;</w:t>
+      </w:r>
+      <w:r>
+        <w:t xml:space="preserve"> </w:t>
+      </w:r>
+      <w:r>
+        <w:t xml:space="preserve">Business</w:t>
+      </w:r>
+      <w:r>
+        <w:t xml:space="preserve"> </w:t>
+      </w:r>
+      <w:r>
+        <w:t xml:space="preserve">For</w:t>
+      </w:r>
+      <w:r>
+        <w:t xml:space="preserve"> </w:t>
+      </w:r>
+      <w:r>
+        <w:t xml:space="preserve">Artists</w:t>
+      </w:r>
+    </w:p>
+    <w:p>
+      <w:pPr>
+        <w:pStyle w:val="Subtitle"/>
+      </w:pPr>
+      <w:r>
+        <w:t xml:space="preserve">ArtBizLaw</w:t>
+      </w:r>
+    </w:p>
+    <w:p>
+      <w:pPr>
+        <w:pStyle w:val="Author"/>
+      </w:pPr>
+      <w:r>
+        <w:t xml:space="preserve">Richard</w:t>
+      </w:r>
+      <w:r>
+        <w:t xml:space="preserve"> </w:t>
+      </w:r>
+      <w:r>
+        <w:t xml:space="preserve">Dooling</w:t>
+      </w:r>
+    </w:p>
+    <w:p>
+      <w:pPr>
+        <w:pStyle w:val="Date"/>
+      </w:pPr>
+      <w:r>
+        <w:t xml:space="preserve">08-Jan-2015</w:t>
+      </w:r>
+    </w:p>
     <w:p>
       <w:pPr>
         <w:pStyle w:val="Heading1"/>
       </w:pPr>
-      <w:r>
-        <w:t xml:space="preserve">Lawyers For The Talent</w:t>
-      </w:r>
-    </w:p>
-    <w:bookmarkEnd w:id="21"/>
-    <w:bookmarkStart w:id="22" w:name="by-richard-dooling"/>
+      <w:bookmarkStart w:id="21" w:name="law-business-for-artists"/>
+      <w:bookmarkEnd w:id="21"/>
+      <w:r>
+        <w:t xml:space="preserve">Law &amp; Business For Artists</w:t>
+      </w:r>
+    </w:p>
     <w:p>
       <w:pPr>
         <w:pStyle w:val="Heading6"/>
       </w:pPr>
+      <w:bookmarkStart w:id="22" w:name="by-richard-dooling"/>
+      <w:bookmarkEnd w:id="22"/>
       <w:r>
         <w:t xml:space="preserve">by Richard Dooling</w:t>
       </w:r>
     </w:p>
-    <w:bookmarkEnd w:id="22"/>
-    <w:bookmarkStart w:id="23" w:name="introduction"/>
     <w:p>
       <w:pPr>
         <w:pStyle w:val="Heading2"/>
       </w:pPr>
+      <w:bookmarkStart w:id="23" w:name="introduction"/>
+      <w:bookmarkEnd w:id="23"/>
       <w:r>
         <w:t xml:space="preserve">Introduction</w:t>
       </w:r>
     </w:p>
-    <w:bookmarkEnd w:id="23"/>
     <w:p>
       <w:pPr>
         <w:pStyle w:val="BlockQuote"/>
@@ -64,19 +126,19 @@
         </w:r>
       </w:hyperlink>
     </w:p>
-    <w:bookmarkStart w:id="26" w:name="what-is-entertainment-law"/>
     <w:p>
       <w:pPr>
         <w:pStyle w:val="Heading2"/>
       </w:pPr>
+      <w:bookmarkStart w:id="26" w:name="what-is-entertainment-law"/>
+      <w:bookmarkEnd w:id="26"/>
       <w:r>
         <w:t xml:space="preserve">What is Entertainment Law?</w:t>
       </w:r>
     </w:p>
-    <w:bookmarkEnd w:id="26"/>
-    <w:p>
-      <w:r>
-        <w:t xml:space="preserve">Entertainment law is law applied to the entertainment industry. But why does the entertainment industry get it's own law school course? Paul Weiler, author of the leading textbook, put it this way:</w:t>
+    <w:p>
+      <w:r>
+        <w:t xml:space="preserve">Entertainment law is law applied to the entertainment industry. But why does the entertainment industry get it's own body of laws? It doesn't. Paul Weiler, author of the leading Enertainment Law textbook, put it this way:</w:t>
       </w:r>
     </w:p>
     <w:p>
@@ -116,7 +178,7 @@
     </w:p>
     <w:p>
       <w:r>
-        <w:t xml:space="preserve">Second, the modern entertainment industry runs on TECHNOLOGY and INTELLECTUAL PROPERTY, meaning the speech at issue is easier to create and disseminate (a good thing), but also easier to COPY and pirate (a bad thing). Again, more copyright, trademark, licensing and contract issues.</w:t>
+        <w:t xml:space="preserve">Second, the modern entertainment industry runs on TECHNOLOGY and INTELLECTUAL PROPERTY, meaning the speech at issue is easier to create, copy, and distribute (a good thing), but also easier to COPY and pirate (a bad thing). Again, more copyright, trademark, licensing and contract issues.</w:t>
       </w:r>
     </w:p>
     <w:p>
@@ -150,7 +212,7 @@
       <w:pPr>
         <w:pStyle w:val="Compact"/>
         <w:numPr>
-          <w:numId w:val="2"/>
+          <w:numId w:val="1001"/>
           <w:ilvl w:val="0"/>
         </w:numPr>
       </w:pPr>
@@ -184,117 +246,58 @@
       </w:r>
     </w:p>
     <w:p>
-      <w:r>
-        <w:t xml:space="preserve">Some bad reasons for becoming an entertainment lawyer are because you want to hang out with celebrities. Sure entertainment lawyers typically love the arts and admire their clients, but at bottom they WORK long and hard for their clients, and the limelight is just a distraction.</w:t>
-      </w:r>
-    </w:p>
-    <w:p>
-      <w:pPr>
-        <w:pStyle w:val="BlockQuote"/>
-      </w:pPr>
-      <w:r>
-        <w:t xml:space="preserve">Just like Frances Gumm became Judy Garland, and Thomas Mapother III became Tom Cruise, "entertainment law" is actually a more glamorized, fabricated name for contract law, copyright law, intellectual property law, licensing law, litigation, and working really hard just like every other lawyer out there . . . . Entertainment lawyers are merely copyright, contract, or IP lawyers who have clients in the entertainment business, just like sports lawyers have clients in the sports business.</w:t>
+      <w:pPr>
+        <w:pStyle w:val="Heading3"/>
+      </w:pPr>
+      <w:bookmarkStart w:id="30" w:name="entertainment-categories"/>
+      <w:bookmarkEnd w:id="30"/>
+      <w:r>
+        <w:t xml:space="preserve">Entertainment Categories</w:t>
+      </w:r>
+    </w:p>
+    <w:p>
+      <w:r>
+        <w:t xml:space="preserve">Entertainment used to mean "show business," or the business of creating shows for film, television, radio and theaters. Nowadays, thanks to the Internet, "entertainment" can happen anywhere you have an Internet connection, so the "entertainment industry" arguably embraces almost all artistic endeavors from publishing to video games, to the visual arts, fine arts, dance, making</w:t>
+      </w:r>
+      <w:r>
+        <w:t xml:space="preserve"> </w:t>
+      </w:r>
+      <w:hyperlink r:id="rId31">
+        <w:r>
+          <w:rPr>
+            <w:rStyle w:val="Link"/>
+          </w:rPr>
+          <w:t xml:space="preserve">vines</w:t>
+        </w:r>
+      </w:hyperlink>
+      <w:r>
+        <w:t xml:space="preserve">,</w:t>
+      </w:r>
+      <w:r>
+        <w:t xml:space="preserve"> </w:t>
+      </w:r>
+      <w:hyperlink r:id="rId32">
+        <w:r>
+          <w:rPr>
+            <w:rStyle w:val="Link"/>
+          </w:rPr>
+          <w:t xml:space="preserve">mashups</w:t>
+        </w:r>
+      </w:hyperlink>
+      <w:r>
+        <w:t xml:space="preserve">, music (all kinds!), as well as the usual feature films, television, and radio (Pandora, Spotify, and your local AM station).</w:t>
+      </w:r>
+    </w:p>
+    <w:p>
+      <w:r>
+        <w:t xml:space="preserve">Wikipedia breaks the industry down into the following categories, most of which come with their own issues, specific trade unions, production techniques, rules, customs, case law, and negotiation strategies:</w:t>
       </w:r>
     </w:p>
     <w:p>
       <w:pPr>
         <w:pStyle w:val="Compact"/>
         <w:numPr>
-          <w:numId w:val="3"/>
-          <w:ilvl w:val="0"/>
-        </w:numPr>
-      </w:pPr>
-      <w:r>
-        <w:t xml:space="preserve">Erica Winter,</w:t>
-      </w:r>
-      <w:r>
-        <w:t xml:space="preserve"> </w:t>
-      </w:r>
-      <w:hyperlink r:id="rId30">
-        <w:r>
-          <w:rPr>
-            <w:rStyle w:val="Link"/>
-          </w:rPr>
-          <w:t xml:space="preserve">Entertainment Law - Glamor By Association?</w:t>
-        </w:r>
-      </w:hyperlink>
-    </w:p>
-    <w:p>
-      <w:pPr>
-        <w:pStyle w:val="Compact"/>
-        <w:numPr>
-          <w:numId w:val="3"/>
-          <w:ilvl w:val="0"/>
-        </w:numPr>
-      </w:pPr>
-      <w:r>
-        <w:t xml:space="preserve">Diane Dannenfeldt,</w:t>
-      </w:r>
-      <w:r>
-        <w:t xml:space="preserve"> </w:t>
-      </w:r>
-      <w:hyperlink r:id="rId31">
-        <w:r>
-          <w:rPr>
-            <w:rStyle w:val="Link"/>
-          </w:rPr>
-          <w:t xml:space="preserve">How Entertainment Lawyers Work</w:t>
-        </w:r>
-      </w:hyperlink>
-    </w:p>
-    <w:bookmarkStart w:id="32" w:name="entertainment-categories"/>
-    <w:p>
-      <w:pPr>
-        <w:pStyle w:val="Heading3"/>
-      </w:pPr>
-      <w:r>
-        <w:t xml:space="preserve">Entertainment Categories</w:t>
-      </w:r>
-    </w:p>
-    <w:bookmarkEnd w:id="32"/>
-    <w:p>
-      <w:r>
-        <w:t xml:space="preserve">Entertainment used to mean "show business," or the business of creating shows for film, television, radio and theaters. Nowadays, thanks to the Internet, "entertainment" can happen anywhere you have an Internet connection, so the "entertainment industry" arguably embraces almost all artistic endeavors from publishing to video games, to the visual arts, fine arts, dance, making</w:t>
-      </w:r>
-      <w:r>
-        <w:t xml:space="preserve"> </w:t>
-      </w:r>
-      <w:hyperlink r:id="rId33">
-        <w:r>
-          <w:rPr>
-            <w:rStyle w:val="Link"/>
-          </w:rPr>
-          <w:t xml:space="preserve">vines</w:t>
-        </w:r>
-      </w:hyperlink>
-      <w:r>
-        <w:t xml:space="preserve">,</w:t>
-      </w:r>
-      <w:r>
-        <w:t xml:space="preserve"> </w:t>
-      </w:r>
-      <w:hyperlink r:id="rId34">
-        <w:r>
-          <w:rPr>
-            <w:rStyle w:val="Link"/>
-          </w:rPr>
-          <w:t xml:space="preserve">mashups</w:t>
-        </w:r>
-      </w:hyperlink>
-      <w:r>
-        <w:t xml:space="preserve">, music (all kinds!), as well as the usual feature films, television, and radio (Pandora, Spotify, and your local AM station).</w:t>
-      </w:r>
-    </w:p>
-    <w:p>
-      <w:r>
-        <w:t xml:space="preserve">Wikipedia breaks the industry down into the following categories, most of which come with their own issues, specific trade unions, production techniques, rules, customs, case law, and negotiation strategies:</w:t>
-      </w:r>
-    </w:p>
-    <w:p>
-      <w:pPr>
-        <w:pStyle w:val="Compact"/>
-        <w:numPr>
-          <w:numId w:val="4"/>
+          <w:numId w:val="1002"/>
           <w:ilvl w:val="0"/>
         </w:numPr>
       </w:pPr>
@@ -315,7 +318,7 @@
       <w:pPr>
         <w:pStyle w:val="Compact"/>
         <w:numPr>
-          <w:numId w:val="4"/>
+          <w:numId w:val="1002"/>
           <w:ilvl w:val="0"/>
         </w:numPr>
       </w:pPr>
@@ -336,7 +339,7 @@
       <w:pPr>
         <w:pStyle w:val="Compact"/>
         <w:numPr>
-          <w:numId w:val="4"/>
+          <w:numId w:val="1002"/>
           <w:ilvl w:val="0"/>
         </w:numPr>
       </w:pPr>
@@ -357,7 +360,7 @@
       <w:pPr>
         <w:pStyle w:val="Compact"/>
         <w:numPr>
-          <w:numId w:val="4"/>
+          <w:numId w:val="1002"/>
           <w:ilvl w:val="0"/>
         </w:numPr>
       </w:pPr>
@@ -378,7 +381,7 @@
       <w:pPr>
         <w:pStyle w:val="Compact"/>
         <w:numPr>
-          <w:numId w:val="4"/>
+          <w:numId w:val="1002"/>
           <w:ilvl w:val="0"/>
         </w:numPr>
       </w:pPr>
@@ -399,7 +402,7 @@
       <w:pPr>
         <w:pStyle w:val="Compact"/>
         <w:numPr>
-          <w:numId w:val="4"/>
+          <w:numId w:val="1002"/>
           <w:ilvl w:val="0"/>
         </w:numPr>
       </w:pPr>
@@ -420,7 +423,7 @@
       <w:pPr>
         <w:pStyle w:val="Compact"/>
         <w:numPr>
-          <w:numId w:val="4"/>
+          <w:numId w:val="1002"/>
           <w:ilvl w:val="0"/>
         </w:numPr>
       </w:pPr>
@@ -441,7 +444,7 @@
       <w:pPr>
         <w:pStyle w:val="BlockQuote"/>
       </w:pPr>
-      <w:hyperlink r:id="rId35">
+      <w:hyperlink r:id="rId33">
         <w:r>
           <w:rPr>
             <w:rStyle w:val="Link"/>
@@ -458,16 +461,16 @@
         <w:t xml:space="preserve">No way can we cover all industries, but I have worked in several of them, and they tend to have common denominators of intellectual property, representation, contracts, taxes, satisfactory work product, guilds and unions, and more.</w:t>
       </w:r>
     </w:p>
-    <w:bookmarkStart w:id="36" w:name="the-talent"/>
     <w:p>
       <w:pPr>
         <w:pStyle w:val="Heading2"/>
       </w:pPr>
+      <w:bookmarkStart w:id="34" w:name="the-talent"/>
+      <w:bookmarkEnd w:id="34"/>
       <w:r>
         <w:t xml:space="preserve">The Talent</w:t>
       </w:r>
     </w:p>
-    <w:bookmarkEnd w:id="36"/>
     <w:p>
       <w:r>
         <w:t xml:space="preserve">What drives the entertainment industries is Talent. People who can make something that others want to read, see, hear, watch,</w:t>
@@ -505,7 +508,7 @@
       <w:r>
         <w:t xml:space="preserve"> </w:t>
       </w:r>
-      <w:hyperlink r:id="rId37">
+      <w:hyperlink r:id="rId35">
         <w:r>
           <w:rPr>
             <w:rStyle w:val="Link"/>
@@ -571,7 +574,7 @@
       <w:r>
         <w:t xml:space="preserve">At the other extreme, anybody with a computer can write and publish books, or even make like Dave Eggers and start your own Internet publishing house (</w:t>
       </w:r>
-      <w:hyperlink r:id="rId38">
+      <w:hyperlink r:id="rId36">
         <w:r>
           <w:rPr>
             <w:rStyle w:val="Link"/>
@@ -633,16 +636,16 @@
         <w:t xml:space="preserve">Thanks to Moore's Law and the relentless advance of information technologies, talented people are producing more intellectual property than ever before. The global nervous system called the Internet makes that property rise and fall and sometimes explode in value when it goes viral.</w:t>
       </w:r>
     </w:p>
-    <w:bookmarkStart w:id="39" w:name="intellectual-property"/>
     <w:p>
       <w:pPr>
         <w:pStyle w:val="Heading2"/>
       </w:pPr>
+      <w:bookmarkStart w:id="37" w:name="intellectual-property"/>
+      <w:bookmarkEnd w:id="37"/>
       <w:r>
         <w:t xml:space="preserve">Intellectual Property</w:t>
       </w:r>
     </w:p>
-    <w:bookmarkEnd w:id="39"/>
     <w:p>
       <w:r>
         <w:t xml:space="preserve">If you are brand new to intellectual property and copyright, please peruse:</w:t>
@@ -652,11 +655,11 @@
       <w:pPr>
         <w:pStyle w:val="Compact"/>
         <w:numPr>
-          <w:numId w:val="5"/>
+          <w:numId w:val="1003"/>
           <w:ilvl w:val="0"/>
         </w:numPr>
       </w:pPr>
-      <w:hyperlink r:id="rId40">
+      <w:hyperlink r:id="rId38">
         <w:r>
           <w:rPr>
             <w:rStyle w:val="Link"/>
@@ -672,11 +675,11 @@
       <w:pPr>
         <w:pStyle w:val="Compact"/>
         <w:numPr>
-          <w:numId w:val="5"/>
+          <w:numId w:val="1003"/>
           <w:ilvl w:val="0"/>
         </w:numPr>
       </w:pPr>
-      <w:hyperlink r:id="rId41">
+      <w:hyperlink r:id="rId39">
         <w:r>
           <w:rPr>
             <w:rStyle w:val="Link"/>
@@ -692,11 +695,11 @@
       <w:pPr>
         <w:pStyle w:val="Compact"/>
         <w:numPr>
-          <w:numId w:val="5"/>
+          <w:numId w:val="1003"/>
           <w:ilvl w:val="0"/>
         </w:numPr>
       </w:pPr>
-      <w:hyperlink r:id="rId42">
+      <w:hyperlink r:id="rId40">
         <w:r>
           <w:rPr>
             <w:rStyle w:val="Link"/>
@@ -705,16 +708,16 @@
         </w:r>
       </w:hyperlink>
     </w:p>
-    <w:bookmarkStart w:id="43" w:name="talent-representatives"/>
     <w:p>
       <w:pPr>
         <w:pStyle w:val="Heading2"/>
       </w:pPr>
+      <w:bookmarkStart w:id="41" w:name="talent-representatives"/>
+      <w:bookmarkEnd w:id="41"/>
       <w:r>
         <w:t xml:space="preserve">Talent Representatives</w:t>
       </w:r>
     </w:p>
-    <w:bookmarkEnd w:id="43"/>
     <w:p>
       <w:r>
         <w:t xml:space="preserve">Depending on which entertainment industry category the talent works in, they may be represented by one or more of the following.</w:t>
@@ -724,7 +727,7 @@
       <w:pPr>
         <w:pStyle w:val="Compact"/>
         <w:numPr>
-          <w:numId w:val="6"/>
+          <w:numId w:val="1004"/>
           <w:ilvl w:val="0"/>
         </w:numPr>
       </w:pPr>
@@ -734,19 +737,50 @@
       <w:r>
         <w:t xml:space="preserve"> </w:t>
       </w:r>
+      <w:hyperlink r:id="rId42">
+        <w:r>
+          <w:rPr>
+            <w:rStyle w:val="Link"/>
+          </w:rPr>
+          <w:t xml:space="preserve">talent agent</w:t>
+        </w:r>
+      </w:hyperlink>
+      <w:r>
+        <w:t xml:space="preserve"> </w:t>
+      </w:r>
+      <w:r>
+        <w:t xml:space="preserve">or</w:t>
+      </w:r>
+      <w:r>
+        <w:t xml:space="preserve"> </w:t>
+      </w:r>
+      <w:hyperlink r:id="rId43">
+        <w:r>
+          <w:rPr>
+            <w:rStyle w:val="Link"/>
+          </w:rPr>
+          <w:t xml:space="preserve">literary agent</w:t>
+        </w:r>
+      </w:hyperlink>
+      <w:r>
+        <w:t xml:space="preserve"> </w:t>
+      </w:r>
+      <w:r>
+        <w:t xml:space="preserve">- a person or company who finds work, field offers of employment, supports and promotes the interests of their clients. A finder and maker of deals. Notable examples:</w:t>
+      </w:r>
+      <w:r>
+        <w:t xml:space="preserve"> </w:t>
+      </w:r>
       <w:hyperlink r:id="rId44">
         <w:r>
           <w:rPr>
             <w:rStyle w:val="Link"/>
           </w:rPr>
-          <w:t xml:space="preserve">talent agent</w:t>
-        </w:r>
-      </w:hyperlink>
-      <w:r>
-        <w:t xml:space="preserve"> </w:t>
-      </w:r>
-      <w:r>
-        <w:t xml:space="preserve">or</w:t>
+          <w:t xml:space="preserve">Creative Artists Agency (CAA)</w:t>
+        </w:r>
+      </w:hyperlink>
+      <w:r>
+        <w:t xml:space="preserve">,</w:t>
       </w:r>
       <w:r>
         <w:t xml:space="preserve"> </w:t>
@@ -756,47 +790,16 @@
           <w:rPr>
             <w:rStyle w:val="Link"/>
           </w:rPr>
-          <w:t xml:space="preserve">literary agent</w:t>
-        </w:r>
-      </w:hyperlink>
-      <w:r>
-        <w:t xml:space="preserve"> </w:t>
-      </w:r>
-      <w:r>
-        <w:t xml:space="preserve">- a person or company who finds work, field offers of employment, supports and promotes the interests of their clients. A finder and maker of deals. Notable examples:</w:t>
+          <w:t xml:space="preserve">William Morris Endeavor (WME)</w:t>
+        </w:r>
+      </w:hyperlink>
+      <w:r>
+        <w:t xml:space="preserve">, and</w:t>
       </w:r>
       <w:r>
         <w:t xml:space="preserve"> </w:t>
       </w:r>
       <w:hyperlink r:id="rId46">
-        <w:r>
-          <w:rPr>
-            <w:rStyle w:val="Link"/>
-          </w:rPr>
-          <w:t xml:space="preserve">Creative Artists Agency (CAA)</w:t>
-        </w:r>
-      </w:hyperlink>
-      <w:r>
-        <w:t xml:space="preserve">,</w:t>
-      </w:r>
-      <w:r>
-        <w:t xml:space="preserve"> </w:t>
-      </w:r>
-      <w:hyperlink r:id="rId47">
-        <w:r>
-          <w:rPr>
-            <w:rStyle w:val="Link"/>
-          </w:rPr>
-          <w:t xml:space="preserve">William Morris Endeavor (WME)</w:t>
-        </w:r>
-      </w:hyperlink>
-      <w:r>
-        <w:t xml:space="preserve">, and</w:t>
-      </w:r>
-      <w:r>
-        <w:t xml:space="preserve"> </w:t>
-      </w:r>
-      <w:hyperlink r:id="rId48">
         <w:r>
           <w:rPr>
             <w:rStyle w:val="Link"/>
@@ -815,7 +818,7 @@
       <w:pPr>
         <w:pStyle w:val="Compact"/>
         <w:numPr>
-          <w:numId w:val="6"/>
+          <w:numId w:val="1004"/>
           <w:ilvl w:val="0"/>
         </w:numPr>
       </w:pPr>
@@ -825,52 +828,52 @@
       <w:r>
         <w:t xml:space="preserve"> </w:t>
       </w:r>
+      <w:hyperlink r:id="rId47">
+        <w:r>
+          <w:rPr>
+            <w:rStyle w:val="Link"/>
+          </w:rPr>
+          <w:t xml:space="preserve">talent manager</w:t>
+        </w:r>
+      </w:hyperlink>
+      <w:r>
+        <w:t xml:space="preserve"> </w:t>
+      </w:r>
+      <w:r>
+        <w:t xml:space="preserve">- a person or company who guides the professional career of artists in the entertainment industry. Notable examples:</w:t>
+      </w:r>
+      <w:r>
+        <w:t xml:space="preserve"> </w:t>
+      </w:r>
+      <w:hyperlink r:id="rId48">
+        <w:r>
+          <w:rPr>
+            <w:rStyle w:val="Link"/>
+          </w:rPr>
+          <w:t xml:space="preserve">Brillstein Entertainment Partners</w:t>
+        </w:r>
+      </w:hyperlink>
+      <w:r>
+        <w:t xml:space="preserve">,</w:t>
+      </w:r>
+      <w:r>
+        <w:t xml:space="preserve"> </w:t>
+      </w:r>
       <w:hyperlink r:id="rId49">
         <w:r>
           <w:rPr>
             <w:rStyle w:val="Link"/>
           </w:rPr>
-          <w:t xml:space="preserve">talent manager</w:t>
-        </w:r>
-      </w:hyperlink>
-      <w:r>
-        <w:t xml:space="preserve"> </w:t>
-      </w:r>
-      <w:r>
-        <w:t xml:space="preserve">- a person or company who guides the professional career of artists in the entertainment industry. Notable examples:</w:t>
+          <w:t xml:space="preserve">Untitled Entertainment</w:t>
+        </w:r>
+      </w:hyperlink>
+      <w:r>
+        <w:t xml:space="preserve">, and</w:t>
       </w:r>
       <w:r>
         <w:t xml:space="preserve"> </w:t>
       </w:r>
       <w:hyperlink r:id="rId50">
-        <w:r>
-          <w:rPr>
-            <w:rStyle w:val="Link"/>
-          </w:rPr>
-          <w:t xml:space="preserve">Brillstein Entertainment Partners</w:t>
-        </w:r>
-      </w:hyperlink>
-      <w:r>
-        <w:t xml:space="preserve">,</w:t>
-      </w:r>
-      <w:r>
-        <w:t xml:space="preserve"> </w:t>
-      </w:r>
-      <w:hyperlink r:id="rId51">
-        <w:r>
-          <w:rPr>
-            <w:rStyle w:val="Link"/>
-          </w:rPr>
-          <w:t xml:space="preserve">Untitled Entertainment</w:t>
-        </w:r>
-      </w:hyperlink>
-      <w:r>
-        <w:t xml:space="preserve">, and</w:t>
-      </w:r>
-      <w:r>
-        <w:t xml:space="preserve"> </w:t>
-      </w:r>
-      <w:hyperlink r:id="rId52">
         <w:r>
           <w:rPr>
             <w:rStyle w:val="Link"/>
@@ -886,7 +889,7 @@
       <w:pPr>
         <w:pStyle w:val="Compact"/>
         <w:numPr>
-          <w:numId w:val="6"/>
+          <w:numId w:val="1004"/>
           <w:ilvl w:val="0"/>
         </w:numPr>
       </w:pPr>
@@ -898,7 +901,7 @@
       <w:pPr>
         <w:pStyle w:val="Compact"/>
         <w:numPr>
-          <w:numId w:val="6"/>
+          <w:numId w:val="1004"/>
           <w:ilvl w:val="0"/>
         </w:numPr>
       </w:pPr>
@@ -908,7 +911,7 @@
       <w:r>
         <w:t xml:space="preserve"> </w:t>
       </w:r>
-      <w:hyperlink r:id="rId53">
+      <w:hyperlink r:id="rId51">
         <w:r>
           <w:rPr>
             <w:rStyle w:val="Link"/>
@@ -922,7 +925,7 @@
       <w:r>
         <w:t xml:space="preserve"> </w:t>
       </w:r>
-      <w:hyperlink r:id="rId54">
+      <w:hyperlink r:id="rId52">
         <w:r>
           <w:rPr>
             <w:rStyle w:val="Link"/>
@@ -938,7 +941,7 @@
       <w:pPr>
         <w:pStyle w:val="Compact"/>
         <w:numPr>
-          <w:numId w:val="6"/>
+          <w:numId w:val="1004"/>
           <w:ilvl w:val="0"/>
         </w:numPr>
       </w:pPr>
@@ -948,49 +951,49 @@
       <w:r>
         <w:t xml:space="preserve"> </w:t>
       </w:r>
+      <w:hyperlink r:id="rId53">
+        <w:r>
+          <w:rPr>
+            <w:rStyle w:val="Link"/>
+          </w:rPr>
+          <w:t xml:space="preserve">talent guild</w:t>
+        </w:r>
+      </w:hyperlink>
+      <w:r>
+        <w:t xml:space="preserve">. Notable examples:</w:t>
+      </w:r>
+      <w:r>
+        <w:t xml:space="preserve"> </w:t>
+      </w:r>
+      <w:hyperlink r:id="rId54">
+        <w:r>
+          <w:rPr>
+            <w:rStyle w:val="Link"/>
+          </w:rPr>
+          <w:t xml:space="preserve">The Writers Guild Of America</w:t>
+        </w:r>
+      </w:hyperlink>
+      <w:r>
+        <w:t xml:space="preserve">,</w:t>
+      </w:r>
+      <w:r>
+        <w:t xml:space="preserve"> </w:t>
+      </w:r>
       <w:hyperlink r:id="rId55">
         <w:r>
           <w:rPr>
             <w:rStyle w:val="Link"/>
           </w:rPr>
-          <w:t xml:space="preserve">talent guild</w:t>
-        </w:r>
-      </w:hyperlink>
-      <w:r>
-        <w:t xml:space="preserve">. Notable examples:</w:t>
+          <w:t xml:space="preserve">The Screen Actors Guild of America</w:t>
+        </w:r>
+      </w:hyperlink>
+      <w:r>
+        <w:t xml:space="preserve">, and</w:t>
       </w:r>
       <w:r>
         <w:t xml:space="preserve"> </w:t>
       </w:r>
       <w:hyperlink r:id="rId56">
-        <w:r>
-          <w:rPr>
-            <w:rStyle w:val="Link"/>
-          </w:rPr>
-          <w:t xml:space="preserve">The Writers Guild Of America</w:t>
-        </w:r>
-      </w:hyperlink>
-      <w:r>
-        <w:t xml:space="preserve">,</w:t>
-      </w:r>
-      <w:r>
-        <w:t xml:space="preserve"> </w:t>
-      </w:r>
-      <w:hyperlink r:id="rId57">
-        <w:r>
-          <w:rPr>
-            <w:rStyle w:val="Link"/>
-          </w:rPr>
-          <w:t xml:space="preserve">The Screen Actors Guild of America</w:t>
-        </w:r>
-      </w:hyperlink>
-      <w:r>
-        <w:t xml:space="preserve">, and</w:t>
-      </w:r>
-      <w:r>
-        <w:t xml:space="preserve"> </w:t>
-      </w:r>
-      <w:hyperlink r:id="rId58">
         <w:r>
           <w:rPr>
             <w:rStyle w:val="Link"/>
@@ -1020,6 +1023,7 @@
     <w:tbl>
       <w:tblPr>
         <w:tblStyle w:val="TableNormal"/>
+        <w:tblW w:type="pct" w:w="0.0"/>
       </w:tblPr>
       <w:tblGrid/>
       <w:tr>
@@ -1213,16 +1217,16 @@
         <w:t xml:space="preserve">With all of their representatives taking percentages of their earnings off the top, it may seem that precious little cash is left for the talent, but if the representatives are doing their jobs they contribute services worth at least the commissions they are paid. In an ideal world, all the talent has to do is show up and act, sing, direct, write, produce, or create more intellectual property.</w:t>
       </w:r>
     </w:p>
-    <w:bookmarkStart w:id="59" w:name="lawyers-for-the-talent-1"/>
     <w:p>
       <w:pPr>
         <w:pStyle w:val="Heading3"/>
       </w:pPr>
+      <w:bookmarkStart w:id="57" w:name="lawyers-for-the-talent"/>
+      <w:bookmarkEnd w:id="57"/>
       <w:r>
         <w:t xml:space="preserve">Lawyers For The Talent</w:t>
       </w:r>
     </w:p>
-    <w:bookmarkEnd w:id="59"/>
     <w:p>
       <w:r>
         <w:t xml:space="preserve">Lawyers play big roles in the entertainment industry because, like agents and managers, they are paid on commission, are part of the team responsible for getting entertainment products made, and are key to protecting rights and getting people paid. What do entertainment lawyers do? No easy answer will suffice, only a bland one, namely, they provide legal services to those who work in the entertainment industry.</w:t>
@@ -1235,7 +1239,7 @@
       <w:r>
         <w:t xml:space="preserve"> </w:t>
       </w:r>
-      <w:hyperlink r:id="rId60">
+      <w:hyperlink r:id="rId58">
         <w:r>
           <w:rPr>
             <w:rStyle w:val="Link"/>
@@ -1264,7 +1268,7 @@
       <w:pPr>
         <w:pStyle w:val="BlockQuote"/>
       </w:pPr>
-      <w:hyperlink r:id="rId53">
+      <w:hyperlink r:id="rId51">
         <w:r>
           <w:rPr>
             <w:rStyle w:val="Link"/>
@@ -1276,16 +1280,16 @@
         <w:t xml:space="preserve">.</w:t>
       </w:r>
     </w:p>
-    <w:bookmarkStart w:id="61" w:name="power-lawyers"/>
     <w:p>
       <w:pPr>
         <w:pStyle w:val="Heading4"/>
       </w:pPr>
+      <w:bookmarkStart w:id="59" w:name="power-lawyers"/>
+      <w:bookmarkEnd w:id="59"/>
       <w:r>
         <w:t xml:space="preserve">Power Lawyers</w:t>
       </w:r>
     </w:p>
-    <w:bookmarkEnd w:id="61"/>
     <w:p>
       <w:r>
         <w:t xml:space="preserve">Maybe the easiest way to get an idea of what entertainment lawyers actually DO is to read the thumbnail bios of</w:t>
@@ -1293,7 +1297,7 @@
       <w:r>
         <w:t xml:space="preserve"> </w:t>
       </w:r>
-      <w:hyperlink r:id="rId54">
+      <w:hyperlink r:id="rId52">
         <w:r>
           <w:rPr>
             <w:rStyle w:val="Link"/>
@@ -1305,16 +1309,16 @@
         <w:t xml:space="preserve">.</w:t>
       </w:r>
     </w:p>
-    <w:bookmarkStart w:id="62" w:name="entertainment-law-resources"/>
     <w:p>
       <w:pPr>
         <w:pStyle w:val="Heading2"/>
       </w:pPr>
+      <w:bookmarkStart w:id="60" w:name="entertainment-law-resources"/>
+      <w:bookmarkEnd w:id="60"/>
       <w:r>
         <w:t xml:space="preserve">Entertainment Law Resources</w:t>
       </w:r>
     </w:p>
-    <w:bookmarkEnd w:id="62"/>
     <w:p>
       <w:r>
         <w:t xml:space="preserve">You should spend time getting to know the following resources.</w:t>
@@ -1324,11 +1328,11 @@
       <w:pPr>
         <w:pStyle w:val="Compact"/>
         <w:numPr>
-          <w:numId w:val="7"/>
+          <w:numId w:val="1005"/>
           <w:ilvl w:val="0"/>
         </w:numPr>
       </w:pPr>
-      <w:hyperlink r:id="rId63">
+      <w:hyperlink r:id="rId61">
         <w:r>
           <w:rPr>
             <w:i/>
@@ -1342,11 +1346,11 @@
       <w:pPr>
         <w:pStyle w:val="Compact"/>
         <w:numPr>
-          <w:numId w:val="7"/>
+          <w:numId w:val="1005"/>
           <w:ilvl w:val="0"/>
         </w:numPr>
       </w:pPr>
-      <w:hyperlink r:id="rId64">
+      <w:hyperlink r:id="rId62">
         <w:r>
           <w:rPr>
             <w:i/>
@@ -1376,7 +1380,7 @@
       <w:r>
         <w:t xml:space="preserve"> </w:t>
       </w:r>
-      <w:hyperlink r:id="rId65">
+      <w:hyperlink r:id="rId63">
         <w:r>
           <w:rPr>
             <w:rStyle w:val="Link"/>
@@ -1393,12 +1397,12 @@
       <w:r>
         <w:t xml:space="preserve"> </w:t>
       </w:r>
-      <w:hyperlink r:id="rId66">
-        <w:r>
-          <w:rPr>
-            <w:rStyle w:val="Link"/>
-          </w:rPr>
-          <w:t xml:space="preserve">NikkeFink.com</w:t>
+      <w:hyperlink r:id="rId64">
+        <w:r>
+          <w:rPr>
+            <w:rStyle w:val="Link"/>
+          </w:rPr>
+          <w:t xml:space="preserve">NikkiFinke.com</w:t>
         </w:r>
       </w:hyperlink>
       <w:r>
@@ -1409,11 +1413,11 @@
       <w:pPr>
         <w:pStyle w:val="Compact"/>
         <w:numPr>
-          <w:numId w:val="7"/>
+          <w:numId w:val="1005"/>
           <w:ilvl w:val="0"/>
         </w:numPr>
       </w:pPr>
-      <w:hyperlink r:id="rId67">
+      <w:hyperlink r:id="rId65">
         <w:r>
           <w:rPr>
             <w:rStyle w:val="Link"/>
@@ -1429,11 +1433,11 @@
       <w:pPr>
         <w:pStyle w:val="Compact"/>
         <w:numPr>
-          <w:numId w:val="7"/>
+          <w:numId w:val="1005"/>
           <w:ilvl w:val="0"/>
         </w:numPr>
       </w:pPr>
-      <w:hyperlink r:id="rId68">
+      <w:hyperlink r:id="rId66">
         <w:r>
           <w:rPr>
             <w:rStyle w:val="Link"/>
@@ -1449,33 +1453,33 @@
       <w:pPr>
         <w:pStyle w:val="Compact"/>
         <w:numPr>
-          <w:numId w:val="7"/>
+          <w:numId w:val="1005"/>
           <w:ilvl w:val="0"/>
         </w:numPr>
       </w:pPr>
+      <w:hyperlink r:id="rId67">
+        <w:r>
+          <w:rPr>
+            <w:rStyle w:val="Link"/>
+          </w:rPr>
+          <w:t xml:space="preserve">AllMusic.com</w:t>
+        </w:r>
+      </w:hyperlink>
+      <w:r>
+        <w:t xml:space="preserve">. The near-equivalent to IMDB in the music world is Like IMDB it lists credits, albums, and songs of all musicians. But to my knowledge there is no "Pro" feature providing information about representation. The American Society of Composers, Authors and Publishers (</w:t>
+      </w:r>
+      <w:hyperlink r:id="rId68">
+        <w:r>
+          <w:rPr>
+            <w:rStyle w:val="Link"/>
+          </w:rPr>
+          <w:t xml:space="preserve">ASCAP</w:t>
+        </w:r>
+      </w:hyperlink>
+      <w:r>
+        <w:t xml:space="preserve">) and Broadcast Music, Inc. (</w:t>
+      </w:r>
       <w:hyperlink r:id="rId69">
-        <w:r>
-          <w:rPr>
-            <w:rStyle w:val="Link"/>
-          </w:rPr>
-          <w:t xml:space="preserve">AllMusic.com</w:t>
-        </w:r>
-      </w:hyperlink>
-      <w:r>
-        <w:t xml:space="preserve">. The near-equivalent to IMDB in the music world is Like IMDB it lists credits, albums, and songs of all musicians. But to my knowledge there is no "Pro" feature providing information about representation. The American Society of Composers, Authors and Publishers (</w:t>
-      </w:r>
-      <w:hyperlink r:id="rId70">
-        <w:r>
-          <w:rPr>
-            <w:rStyle w:val="Link"/>
-          </w:rPr>
-          <w:t xml:space="preserve">ASCAP</w:t>
-        </w:r>
-      </w:hyperlink>
-      <w:r>
-        <w:t xml:space="preserve">) and Broadcast Music, Inc. (</w:t>
-      </w:r>
-      <w:hyperlink r:id="rId71">
         <w:r>
           <w:rPr>
             <w:rStyle w:val="Link"/>
@@ -1491,11 +1495,11 @@
       <w:pPr>
         <w:pStyle w:val="Compact"/>
         <w:numPr>
-          <w:numId w:val="8"/>
+          <w:numId w:val="1006"/>
           <w:ilvl w:val="1"/>
         </w:numPr>
       </w:pPr>
-      <w:hyperlink r:id="rId72">
+      <w:hyperlink r:id="rId70">
         <w:r>
           <w:rPr>
             <w:rStyle w:val="Link"/>
@@ -1508,11 +1512,11 @@
       <w:pPr>
         <w:pStyle w:val="Compact"/>
         <w:numPr>
-          <w:numId w:val="8"/>
+          <w:numId w:val="1006"/>
           <w:ilvl w:val="1"/>
         </w:numPr>
       </w:pPr>
-      <w:hyperlink r:id="rId73">
+      <w:hyperlink r:id="rId71">
         <w:r>
           <w:rPr>
             <w:rStyle w:val="Link"/>
@@ -1521,6 +1525,7 @@
         </w:r>
       </w:hyperlink>
     </w:p>
+    <w:sectPr/>
   </w:body>
 </w:document>
 </file>
@@ -1532,7 +1537,7 @@
 <file path=word/numbering.xml><?xml version="1.0" encoding="utf-8"?>
 <w:numbering xmlns:w="http://schemas.openxmlformats.org/wordprocessingml/2006/main">
   <w:abstractNum w:abstractNumId="0">
-    <w:nsid w:val="72d84cef"/>
+    <w:nsid w:val="e17f69ba"/>
     <w:multiLevelType w:val="multilevel"/>
     <w:lvl w:ilvl="0">
       <w:numFmt w:val="bullet"/>
@@ -1612,8 +1617,89 @@
       </w:pPr>
     </w:lvl>
   </w:abstractNum>
-  <w:abstractNum w:abstractNumId="2">
-    <w:nsid w:val="99f8f099"/>
+  <w:abstractNum w:abstractNumId="990">
+    <w:nsid w:val="d6a4e726"/>
+    <w:multiLevelType w:val="multilevel"/>
+    <w:lvl w:ilvl="0">
+      <w:numFmt w:val="bullet"/>
+      <w:lvlText w:val=" "/>
+      <w:lvlJc w:val="left"/>
+      <w:pPr>
+        <w:tabs>
+          <w:tab w:val="num" w:pos="0"/>
+        </w:tabs>
+        <w:ind w:left="480" w:hanging="480"/>
+      </w:pPr>
+    </w:lvl>
+    <w:lvl w:ilvl="1">
+      <w:numFmt w:val="bullet"/>
+      <w:lvlText w:val=" "/>
+      <w:lvlJc w:val="left"/>
+      <w:pPr>
+        <w:tabs>
+          <w:tab w:val="num" w:pos="720"/>
+        </w:tabs>
+        <w:ind w:left="1200" w:hanging="480"/>
+      </w:pPr>
+    </w:lvl>
+    <w:lvl w:ilvl="2">
+      <w:numFmt w:val="bullet"/>
+      <w:lvlText w:val=" "/>
+      <w:lvlJc w:val="left"/>
+      <w:pPr>
+        <w:tabs>
+          <w:tab w:val="num" w:pos="1440"/>
+        </w:tabs>
+        <w:ind w:left="1920" w:hanging="480"/>
+      </w:pPr>
+    </w:lvl>
+    <w:lvl w:ilvl="3">
+      <w:numFmt w:val="bullet"/>
+      <w:lvlText w:val=" "/>
+      <w:lvlJc w:val="left"/>
+      <w:pPr>
+        <w:tabs>
+          <w:tab w:val="num" w:pos="2160"/>
+        </w:tabs>
+        <w:ind w:left="2640" w:hanging="480"/>
+      </w:pPr>
+    </w:lvl>
+    <w:lvl w:ilvl="4">
+      <w:numFmt w:val="bullet"/>
+      <w:lvlText w:val=" "/>
+      <w:lvlJc w:val="left"/>
+      <w:pPr>
+        <w:tabs>
+          <w:tab w:val="num" w:pos="2880"/>
+        </w:tabs>
+        <w:ind w:left="3360" w:hanging="480"/>
+      </w:pPr>
+    </w:lvl>
+    <w:lvl w:ilvl="5">
+      <w:numFmt w:val="bullet"/>
+      <w:lvlText w:val=" "/>
+      <w:lvlJc w:val="left"/>
+      <w:pPr>
+        <w:tabs>
+          <w:tab w:val="num" w:pos="3600"/>
+        </w:tabs>
+        <w:ind w:left="4080" w:hanging="480"/>
+      </w:pPr>
+    </w:lvl>
+    <w:lvl w:ilvl="6">
+      <w:numFmt w:val="bullet"/>
+      <w:lvlText w:val=" "/>
+      <w:lvlJc w:val="left"/>
+      <w:pPr>
+        <w:tabs>
+          <w:tab w:val="num" w:pos="4320"/>
+        </w:tabs>
+        <w:ind w:left="4800" w:hanging="480"/>
+      </w:pPr>
+    </w:lvl>
+  </w:abstractNum>
+  <w:abstractNum w:abstractNumId="991">
+    <w:nsid w:val="a60e6bb6"/>
     <w:multiLevelType w:val="multilevel"/>
     <w:lvl w:ilvl="0">
       <w:numFmt w:val="bullet"/>
@@ -1696,26 +1782,26 @@
   <w:num w:numId="1">
     <w:abstractNumId w:val="0"/>
   </w:num>
-  <w:num w:numId="2">
-    <w:abstractNumId w:val="2"/>
+  <w:num w:numId="1000">
+    <w:abstractNumId w:val="990"/>
   </w:num>
-  <w:num w:numId="3">
-    <w:abstractNumId w:val="2"/>
+  <w:num w:numId="1001">
+    <w:abstractNumId w:val="991"/>
   </w:num>
-  <w:num w:numId="4">
-    <w:abstractNumId w:val="2"/>
+  <w:num w:numId="1002">
+    <w:abstractNumId w:val="991"/>
   </w:num>
-  <w:num w:numId="5">
-    <w:abstractNumId w:val="2"/>
+  <w:num w:numId="1003">
+    <w:abstractNumId w:val="991"/>
   </w:num>
-  <w:num w:numId="6">
-    <w:abstractNumId w:val="2"/>
+  <w:num w:numId="1004">
+    <w:abstractNumId w:val="991"/>
   </w:num>
-  <w:num w:numId="7">
-    <w:abstractNumId w:val="2"/>
+  <w:num w:numId="1005">
+    <w:abstractNumId w:val="991"/>
   </w:num>
-  <w:num w:numId="8">
-    <w:abstractNumId w:val="2"/>
+  <w:num w:numId="1006">
+    <w:abstractNumId w:val="991"/>
   </w:num>
 </w:numbering>
 </file>
@@ -1773,8 +1859,24 @@
       <w:szCs w:val="36"/>
     </w:rPr>
   </w:style>
-  <w:style w:type="paragraph" w:styleId="Authors">
-    <w:name w:val="Authors"/>
+  <w:style w:type="paragraph" w:styleId="Subtitle">
+    <w:name w:val="Subtitle"/>
+    <w:basedOn w:val="Title"/>
+    <w:next w:val="Normal"/>
+    <w:qFormat/>
+    <w:pPr>
+      <w:keepNext/>
+      <w:keepLines/>
+      <w:spacing w:before="240" w:after="240"/>
+      <w:jc w:val="center"/>
+    </w:pPr>
+    <w:rPr>
+      <w:sz w:val="30"/>
+      <w:szCs w:val="30"/>
+    </w:rPr>
+  </w:style>
+  <w:style w:type="paragraph" w:styleId="Author">
+    <w:name w:val="Author"/>
     <w:next w:val="Normal"/>
     <w:qFormat/>
     <w:pPr>
@@ -1792,6 +1894,29 @@
       <w:keepLines/>
       <w:jc w:val="center"/>
     </w:pPr>
+  </w:style>
+  <w:style w:type="paragraph" w:styleId="Abstract">
+    <w:name w:val="Abstract"/>
+    <w:basedOn w:val="Normal"/>
+    <w:next w:val="Normal"/>
+    <w:qFormat/>
+    <w:pPr>
+      <w:keepNext/>
+      <w:keepLines/>
+      <w:spacing w:before="300" w:after="300"/>
+    </w:pPr>
+    <w:rPr>
+      <w:sz w:val="20"/>
+      <w:szCs w:val="20"/>
+    </w:rPr>
+  </w:style>
+  <w:style w:type="paragraph" w:styleId="Bibliography">
+    <w:name w:val="Bibliography"/>
+    <w:basedOn w:val="Normal"/>
+    <w:next w:val="Bibliography"/>
+    <w:qFormat/>
+    <w:pPr/>
+    <w:rPr/>
   </w:style>
   <w:style w:type="paragraph" w:styleId="Heading1">
     <w:name w:val="Heading 1"/>
@@ -1810,8 +1935,8 @@
       <w:b/>
       <w:bCs/>
       <w:color w:val="345A8A" w:themeColor="accent1" w:themeShade="B5"/>
-      <w:sz w:val="36"/>
-      <w:szCs w:val="36"/>
+      <w:sz w:val="32"/>
+      <w:szCs w:val="32"/>
     </w:rPr>
   </w:style>
   <w:style w:type="paragraph" w:styleId="Heading2">
@@ -2020,6 +2145,112 @@
     <w:rPr>
       <w:color w:val="4F81BD" w:themeColor="accent1"/>
     </w:rPr>
+  </w:style>
+  <w:style w:type="paragraph" w:customStyle="1" w:styleId="SourceCode">
+    <w:name w:val="Source Code"/>
+    <w:basedOn w:val="Normal"/>
+    <w:link w:val="VerbatimChar"/>
+    <w:pPr>
+      <w:wordWrap w:val="off"/>
+    </w:pPr>
+  </w:style>
+  <w:style w:type="character" w:customStyle="1" w:styleId="KeywordTok">
+    <w:name w:val="KeywordTok"/>
+    <w:basedOn w:val="VerbatimChar"/>
+    <w:rPr>
+      <w:color w:val="007020"/>
+      <w:b/>
+    </w:rPr>
+  </w:style>
+  <w:style w:type="character" w:customStyle="1" w:styleId="DataTypeTok">
+    <w:name w:val="DataTypeTok"/>
+    <w:basedOn w:val="VerbatimChar"/>
+    <w:rPr>
+      <w:color w:val="902000"/>
+    </w:rPr>
+  </w:style>
+  <w:style w:type="character" w:customStyle="1" w:styleId="DecValTok">
+    <w:name w:val="DecValTok"/>
+    <w:basedOn w:val="VerbatimChar"/>
+    <w:rPr>
+      <w:color w:val="40a070"/>
+    </w:rPr>
+  </w:style>
+  <w:style w:type="character" w:customStyle="1" w:styleId="BaseNTok">
+    <w:name w:val="BaseNTok"/>
+    <w:basedOn w:val="VerbatimChar"/>
+    <w:rPr>
+      <w:color w:val="40a070"/>
+    </w:rPr>
+  </w:style>
+  <w:style w:type="character" w:customStyle="1" w:styleId="FloatTok">
+    <w:name w:val="FloatTok"/>
+    <w:basedOn w:val="VerbatimChar"/>
+    <w:rPr>
+      <w:color w:val="40a070"/>
+    </w:rPr>
+  </w:style>
+  <w:style w:type="character" w:customStyle="1" w:styleId="CharTok">
+    <w:name w:val="CharTok"/>
+    <w:basedOn w:val="VerbatimChar"/>
+    <w:rPr>
+      <w:color w:val="4070a0"/>
+    </w:rPr>
+  </w:style>
+  <w:style w:type="character" w:customStyle="1" w:styleId="StringTok">
+    <w:name w:val="StringTok"/>
+    <w:basedOn w:val="VerbatimChar"/>
+    <w:rPr>
+      <w:color w:val="4070a0"/>
+    </w:rPr>
+  </w:style>
+  <w:style w:type="character" w:customStyle="1" w:styleId="CommentTok">
+    <w:name w:val="CommentTok"/>
+    <w:basedOn w:val="VerbatimChar"/>
+    <w:rPr>
+      <w:color w:val="60a0b0"/>
+      <w:i/>
+    </w:rPr>
+  </w:style>
+  <w:style w:type="character" w:customStyle="1" w:styleId="OtherTok">
+    <w:name w:val="OtherTok"/>
+    <w:basedOn w:val="VerbatimChar"/>
+    <w:rPr>
+      <w:color w:val="007020"/>
+    </w:rPr>
+  </w:style>
+  <w:style w:type="character" w:customStyle="1" w:styleId="AlertTok">
+    <w:name w:val="AlertTok"/>
+    <w:basedOn w:val="VerbatimChar"/>
+    <w:rPr>
+      <w:color w:val="ff0000"/>
+      <w:b/>
+    </w:rPr>
+  </w:style>
+  <w:style w:type="character" w:customStyle="1" w:styleId="FunctionTok">
+    <w:name w:val="FunctionTok"/>
+    <w:basedOn w:val="VerbatimChar"/>
+    <w:rPr>
+      <w:color w:val="06287e"/>
+    </w:rPr>
+  </w:style>
+  <w:style w:type="character" w:customStyle="1" w:styleId="RegionMarkerTok">
+    <w:name w:val="RegionMarkerTok"/>
+    <w:basedOn w:val="VerbatimChar"/>
+    <w:rPr/>
+  </w:style>
+  <w:style w:type="character" w:customStyle="1" w:styleId="ErrorTok">
+    <w:name w:val="ErrorTok"/>
+    <w:basedOn w:val="VerbatimChar"/>
+    <w:rPr>
+      <w:color w:val="ff0000"/>
+      <w:b/>
+    </w:rPr>
+  </w:style>
+  <w:style w:type="character" w:customStyle="1" w:styleId="NormalTok">
+    <w:name w:val="NormalTok"/>
+    <w:basedOn w:val="VerbatimChar"/>
+    <w:rPr/>
   </w:style>
   <w:style w:type="paragraph" w:customStyle="1" w:styleId="SourceCode">
     <w:name w:val="Source Code"/>

</xml_diff>

<commit_message>
add docx pdf for Introduction
</commit_message>
<xml_diff>
--- a/Introduction/Introduction.docx
+++ b/Introduction/Introduction.docx
@@ -25,13 +25,19 @@
         <w:t xml:space="preserve"> </w:t>
       </w:r>
       <w:r>
-        <w:t xml:space="preserve">For</w:t>
-      </w:r>
-      <w:r>
-        <w:t xml:space="preserve"> </w:t>
-      </w:r>
-      <w:r>
-        <w:t xml:space="preserve">Artists</w:t>
+        <w:t xml:space="preserve">in</w:t>
+      </w:r>
+      <w:r>
+        <w:t xml:space="preserve"> </w:t>
+      </w:r>
+      <w:r>
+        <w:t xml:space="preserve">the</w:t>
+      </w:r>
+      <w:r>
+        <w:t xml:space="preserve"> </w:t>
+      </w:r>
+      <w:r>
+        <w:t xml:space="preserve">Arts</w:t>
       </w:r>
     </w:p>
     <w:p>
@@ -39,7 +45,19 @@
         <w:pStyle w:val="Subtitle"/>
       </w:pPr>
       <w:r>
-        <w:t xml:space="preserve">ArtBizLaw</w:t>
+        <w:t xml:space="preserve">Art</w:t>
+      </w:r>
+      <w:r>
+        <w:t xml:space="preserve"> </w:t>
+      </w:r>
+      <w:r>
+        <w:t xml:space="preserve">Biz</w:t>
+      </w:r>
+      <w:r>
+        <w:t xml:space="preserve"> </w:t>
+      </w:r>
+      <w:r>
+        <w:t xml:space="preserve">Law</w:t>
       </w:r>
     </w:p>
     <w:p>
@@ -130,8 +148,108 @@
       <w:pPr>
         <w:pStyle w:val="Heading2"/>
       </w:pPr>
-      <w:bookmarkStart w:id="24" w:name="what-is-entertainment-law"/>
+      <w:bookmarkStart w:id="24" w:name="art-vs.-commerce"/>
       <w:bookmarkEnd w:id="24"/>
+      <w:r>
+        <w:t xml:space="preserve">Art vs. Commerce</w:t>
+      </w:r>
+    </w:p>
+    <w:p>
+      <w:pPr>
+        <w:pStyle w:val="FirstParagraph"/>
+      </w:pPr>
+      <w:r>
+        <w:t xml:space="preserve">English novelist and poet Charlotte Bronte said,</w:t>
+      </w:r>
+      <w:r>
+        <w:t xml:space="preserve"> </w:t>
+      </w:r>
+      <w:r>
+        <w:t xml:space="preserve">"I'm going to write because I cannot help it."</w:t>
+      </w:r>
+      <w:r>
+        <w:t xml:space="preserve"> </w:t>
+      </w:r>
+      <w:r>
+        <w:t xml:space="preserve">Samuel Boswell author, essayist,</w:t>
+      </w:r>
+      <w:r>
+        <w:t xml:space="preserve"> </w:t>
+      </w:r>
+      <w:r>
+        <w:t xml:space="preserve">and father of the first Dictionary of the English language said,</w:t>
+      </w:r>
+      <w:r>
+        <w:t xml:space="preserve"> </w:t>
+      </w:r>
+      <w:r>
+        <w:t xml:space="preserve">"Nobody but a blockhead ever wrote except for money."</w:t>
+      </w:r>
+      <w:r>
+        <w:t xml:space="preserve"> </w:t>
+      </w:r>
+      <w:r>
+        <w:t xml:space="preserve">Whether artists make music, art, and letters for fun is nobody's business</w:t>
+      </w:r>
+      <w:r>
+        <w:t xml:space="preserve"> </w:t>
+      </w:r>
+      <w:r>
+        <w:t xml:space="preserve">but the artists.</w:t>
+      </w:r>
+      <w:r>
+        <w:t xml:space="preserve"> </w:t>
+      </w:r>
+      <w:r>
+        <w:t xml:space="preserve">However, when artists want to turn their art into a trade or a professional business, all the rules of the marketplace and the courts apply.</w:t>
+      </w:r>
+    </w:p>
+    <w:p>
+      <w:pPr>
+        <w:pStyle w:val="BodyText"/>
+      </w:pPr>
+      <w:r>
+        <w:t xml:space="preserve">Music, publishing, theater, film all are governed by laws.</w:t>
+      </w:r>
+      <w:r>
+        <w:t xml:space="preserve"> </w:t>
+      </w:r>
+      <w:r>
+        <w:t xml:space="preserve">The businesses within these industries create products or content to sell to consumers. Those products---books, songs, films---</w:t>
+      </w:r>
+      <w:r>
+        <w:t xml:space="preserve"> </w:t>
+      </w:r>
+      <w:r>
+        <w:t xml:space="preserve">are usually governed by copyright and other intellectual property laws.</w:t>
+      </w:r>
+    </w:p>
+    <w:p>
+      <w:pPr>
+        <w:pStyle w:val="BodyText"/>
+      </w:pPr>
+      <w:r>
+        <w:t xml:space="preserve">Most of the law we learn in this course is Entertainment Law,</w:t>
+      </w:r>
+      <w:r>
+        <w:t xml:space="preserve"> </w:t>
+      </w:r>
+      <w:r>
+        <w:t xml:space="preserve">which includes what might be called the law of publishing, the law of music,</w:t>
+      </w:r>
+      <w:r>
+        <w:t xml:space="preserve"> </w:t>
+      </w:r>
+      <w:r>
+        <w:t xml:space="preserve">copyright, the law of contracts, and so on.</w:t>
+      </w:r>
+    </w:p>
+    <w:p>
+      <w:pPr>
+        <w:pStyle w:val="Heading2"/>
+      </w:pPr>
+      <w:bookmarkStart w:id="25" w:name="what-is-entertainment-law"/>
+      <w:bookmarkEnd w:id="25"/>
       <w:r>
         <w:t xml:space="preserve">What is Entertainment Law?</w:t>
       </w:r>
@@ -331,7 +449,7 @@
       <w:r>
         <w:t xml:space="preserve"> </w:t>
       </w:r>
-      <w:hyperlink r:id="rId25">
+      <w:hyperlink r:id="rId26">
         <w:r>
           <w:rPr>
             <w:rStyle w:val="Hyperlink"/>
@@ -354,7 +472,7 @@
           <w:ilvl w:val="0"/>
         </w:numPr>
       </w:pPr>
-      <w:hyperlink r:id="rId26">
+      <w:hyperlink r:id="rId27">
         <w:r>
           <w:rPr>
             <w:rStyle w:val="Hyperlink"/>
@@ -371,7 +489,7 @@
       <w:r>
         <w:t xml:space="preserve"> </w:t>
       </w:r>
-      <w:hyperlink r:id="rId27">
+      <w:hyperlink r:id="rId28">
         <w:r>
           <w:rPr>
             <w:rStyle w:val="Hyperlink"/>
@@ -387,8 +505,8 @@
       <w:pPr>
         <w:pStyle w:val="Heading3"/>
       </w:pPr>
-      <w:bookmarkStart w:id="28" w:name="entertainment-categories"/>
-      <w:bookmarkEnd w:id="28"/>
+      <w:bookmarkStart w:id="29" w:name="entertainment-categories"/>
+      <w:bookmarkEnd w:id="29"/>
       <w:r>
         <w:t xml:space="preserve">Entertainment Categories</w:t>
       </w:r>
@@ -445,7 +563,7 @@
       <w:r>
         <w:t xml:space="preserve"> </w:t>
       </w:r>
-      <w:hyperlink r:id="rId29">
+      <w:hyperlink r:id="rId30">
         <w:r>
           <w:rPr>
             <w:rStyle w:val="Hyperlink"/>
@@ -459,7 +577,7 @@
       <w:r>
         <w:t xml:space="preserve"> </w:t>
       </w:r>
-      <w:hyperlink r:id="rId30">
+      <w:hyperlink r:id="rId31">
         <w:r>
           <w:rPr>
             <w:rStyle w:val="Hyperlink"/>
@@ -506,7 +624,7 @@
       <w:r>
         <w:t xml:space="preserve"> </w:t>
       </w:r>
-      <w:hyperlink r:id="rId31">
+      <w:hyperlink r:id="rId32">
         <w:r>
           <w:rPr>
             <w:rStyle w:val="Hyperlink"/>
@@ -677,7 +795,7 @@
       <w:pPr>
         <w:pStyle w:val="BlockText"/>
       </w:pPr>
-      <w:hyperlink r:id="rId32">
+      <w:hyperlink r:id="rId33">
         <w:r>
           <w:rPr>
             <w:rStyle w:val="Hyperlink"/>
@@ -725,8 +843,8 @@
       <w:pPr>
         <w:pStyle w:val="Heading2"/>
       </w:pPr>
-      <w:bookmarkStart w:id="33" w:name="the-talent"/>
-      <w:bookmarkEnd w:id="33"/>
+      <w:bookmarkStart w:id="34" w:name="the-talent"/>
+      <w:bookmarkEnd w:id="34"/>
       <w:r>
         <w:t xml:space="preserve">The Talent</w:t>
       </w:r>
@@ -789,7 +907,7 @@
       <w:r>
         <w:t xml:space="preserve"> </w:t>
       </w:r>
-      <w:hyperlink r:id="rId34">
+      <w:hyperlink r:id="rId35">
         <w:r>
           <w:rPr>
             <w:rStyle w:val="Hyperlink"/>
@@ -909,7 +1027,7 @@
       <w:r>
         <w:t xml:space="preserve">and start your own Internet publishing house (</w:t>
       </w:r>
-      <w:hyperlink r:id="rId35">
+      <w:hyperlink r:id="rId36">
         <w:r>
           <w:rPr>
             <w:rStyle w:val="Hyperlink"/>
@@ -1032,8 +1150,8 @@
       <w:pPr>
         <w:pStyle w:val="Heading2"/>
       </w:pPr>
-      <w:bookmarkStart w:id="36" w:name="intellectual-property"/>
-      <w:bookmarkEnd w:id="36"/>
+      <w:bookmarkStart w:id="37" w:name="intellectual-property"/>
+      <w:bookmarkEnd w:id="37"/>
       <w:r>
         <w:t xml:space="preserve">Intellectual Property</w:t>
       </w:r>
@@ -1054,7 +1172,7 @@
           <w:ilvl w:val="0"/>
         </w:numPr>
       </w:pPr>
-      <w:hyperlink r:id="rId37">
+      <w:hyperlink r:id="rId38">
         <w:r>
           <w:rPr>
             <w:rStyle w:val="Hyperlink"/>
@@ -1071,7 +1189,7 @@
           <w:ilvl w:val="0"/>
         </w:numPr>
       </w:pPr>
-      <w:hyperlink r:id="rId38">
+      <w:hyperlink r:id="rId39">
         <w:r>
           <w:rPr>
             <w:rStyle w:val="Hyperlink"/>
@@ -1088,7 +1206,7 @@
           <w:ilvl w:val="0"/>
         </w:numPr>
       </w:pPr>
-      <w:hyperlink r:id="rId39">
+      <w:hyperlink r:id="rId40">
         <w:r>
           <w:rPr>
             <w:rStyle w:val="Hyperlink"/>
@@ -1105,7 +1223,7 @@
           <w:ilvl w:val="0"/>
         </w:numPr>
       </w:pPr>
-      <w:hyperlink r:id="rId40">
+      <w:hyperlink r:id="rId41">
         <w:r>
           <w:rPr>
             <w:rStyle w:val="Hyperlink"/>
@@ -1130,7 +1248,7 @@
           <w:ilvl w:val="0"/>
         </w:numPr>
       </w:pPr>
-      <w:hyperlink r:id="rId41">
+      <w:hyperlink r:id="rId42">
         <w:r>
           <w:rPr>
             <w:rStyle w:val="Hyperlink"/>
@@ -1150,7 +1268,7 @@
           <w:ilvl w:val="0"/>
         </w:numPr>
       </w:pPr>
-      <w:hyperlink r:id="rId42">
+      <w:hyperlink r:id="rId43">
         <w:r>
           <w:rPr>
             <w:rStyle w:val="Hyperlink"/>
@@ -1166,8 +1284,8 @@
       <w:pPr>
         <w:pStyle w:val="Heading2"/>
       </w:pPr>
-      <w:bookmarkStart w:id="43" w:name="talent-representatives"/>
-      <w:bookmarkEnd w:id="43"/>
+      <w:bookmarkStart w:id="44" w:name="talent-representatives"/>
+      <w:bookmarkEnd w:id="44"/>
       <w:r>
         <w:t xml:space="preserve">Talent Representatives</w:t>
       </w:r>
@@ -1200,7 +1318,7 @@
       <w:r>
         <w:t xml:space="preserve"> </w:t>
       </w:r>
-      <w:hyperlink r:id="rId44">
+      <w:hyperlink r:id="rId45">
         <w:r>
           <w:rPr>
             <w:rStyle w:val="Hyperlink"/>
@@ -1217,7 +1335,7 @@
       <w:r>
         <w:t xml:space="preserve"> </w:t>
       </w:r>
-      <w:hyperlink r:id="rId45">
+      <w:hyperlink r:id="rId46">
         <w:r>
           <w:rPr>
             <w:rStyle w:val="Hyperlink"/>
@@ -1234,7 +1352,7 @@
       <w:r>
         <w:t xml:space="preserve"> </w:t>
       </w:r>
-      <w:hyperlink r:id="rId46">
+      <w:hyperlink r:id="rId47">
         <w:r>
           <w:rPr>
             <w:rStyle w:val="Hyperlink"/>
@@ -1248,7 +1366,7 @@
       <w:r>
         <w:t xml:space="preserve"> </w:t>
       </w:r>
-      <w:hyperlink r:id="rId47">
+      <w:hyperlink r:id="rId48">
         <w:r>
           <w:rPr>
             <w:rStyle w:val="Hyperlink"/>
@@ -1262,7 +1380,7 @@
       <w:r>
         <w:t xml:space="preserve"> </w:t>
       </w:r>
-      <w:hyperlink r:id="rId48">
+      <w:hyperlink r:id="rId49">
         <w:r>
           <w:rPr>
             <w:rStyle w:val="Hyperlink"/>
@@ -1288,7 +1406,7 @@
       <w:r>
         <w:t xml:space="preserve"> </w:t>
       </w:r>
-      <w:hyperlink r:id="rId49">
+      <w:hyperlink r:id="rId50">
         <w:r>
           <w:rPr>
             <w:rStyle w:val="Hyperlink"/>
@@ -1305,7 +1423,7 @@
       <w:r>
         <w:t xml:space="preserve"> </w:t>
       </w:r>
-      <w:hyperlink r:id="rId50">
+      <w:hyperlink r:id="rId51">
         <w:r>
           <w:rPr>
             <w:rStyle w:val="Hyperlink"/>
@@ -1319,7 +1437,7 @@
       <w:r>
         <w:t xml:space="preserve"> </w:t>
       </w:r>
-      <w:hyperlink r:id="rId51">
+      <w:hyperlink r:id="rId52">
         <w:r>
           <w:rPr>
             <w:rStyle w:val="Hyperlink"/>
@@ -1333,7 +1451,7 @@
       <w:r>
         <w:t xml:space="preserve"> </w:t>
       </w:r>
-      <w:hyperlink r:id="rId52">
+      <w:hyperlink r:id="rId53">
         <w:r>
           <w:rPr>
             <w:rStyle w:val="Hyperlink"/>
@@ -1371,7 +1489,7 @@
       <w:r>
         <w:t xml:space="preserve"> </w:t>
       </w:r>
-      <w:hyperlink r:id="rId53">
+      <w:hyperlink r:id="rId54">
         <w:r>
           <w:rPr>
             <w:rStyle w:val="Hyperlink"/>
@@ -1385,7 +1503,7 @@
       <w:r>
         <w:t xml:space="preserve"> </w:t>
       </w:r>
-      <w:hyperlink r:id="rId54">
+      <w:hyperlink r:id="rId55">
         <w:r>
           <w:rPr>
             <w:rStyle w:val="Hyperlink"/>
@@ -1411,7 +1529,7 @@
       <w:r>
         <w:t xml:space="preserve"> </w:t>
       </w:r>
-      <w:hyperlink r:id="rId55">
+      <w:hyperlink r:id="rId56">
         <w:r>
           <w:rPr>
             <w:rStyle w:val="Hyperlink"/>
@@ -1425,7 +1543,7 @@
       <w:r>
         <w:t xml:space="preserve"> </w:t>
       </w:r>
-      <w:hyperlink r:id="rId56">
+      <w:hyperlink r:id="rId57">
         <w:r>
           <w:rPr>
             <w:rStyle w:val="Hyperlink"/>
@@ -1439,7 +1557,7 @@
       <w:r>
         <w:t xml:space="preserve"> </w:t>
       </w:r>
-      <w:hyperlink r:id="rId57">
+      <w:hyperlink r:id="rId58">
         <w:r>
           <w:rPr>
             <w:rStyle w:val="Hyperlink"/>
@@ -1453,7 +1571,7 @@
       <w:r>
         <w:t xml:space="preserve"> </w:t>
       </w:r>
-      <w:hyperlink r:id="rId58">
+      <w:hyperlink r:id="rId59">
         <w:r>
           <w:rPr>
             <w:rStyle w:val="Hyperlink"/>
@@ -1736,8 +1854,8 @@
       <w:pPr>
         <w:pStyle w:val="Heading3"/>
       </w:pPr>
-      <w:bookmarkStart w:id="59" w:name="lawyers-for-the-talent"/>
-      <w:bookmarkEnd w:id="59"/>
+      <w:bookmarkStart w:id="60" w:name="lawyers-for-the-talent"/>
+      <w:bookmarkEnd w:id="60"/>
       <w:r>
         <w:t xml:space="preserve">Lawyers For The Talent</w:t>
       </w:r>
@@ -1808,7 +1926,7 @@
       <w:r>
         <w:t xml:space="preserve"> </w:t>
       </w:r>
-      <w:hyperlink r:id="rId60">
+      <w:hyperlink r:id="rId61">
         <w:r>
           <w:rPr>
             <w:rStyle w:val="Hyperlink"/>
@@ -1921,7 +2039,7 @@
       <w:pPr>
         <w:pStyle w:val="BlockText"/>
       </w:pPr>
-      <w:hyperlink r:id="rId53">
+      <w:hyperlink r:id="rId54">
         <w:r>
           <w:rPr>
             <w:rStyle w:val="Hyperlink"/>
@@ -1937,8 +2055,8 @@
       <w:pPr>
         <w:pStyle w:val="Heading4"/>
       </w:pPr>
-      <w:bookmarkStart w:id="61" w:name="power-lawyers"/>
-      <w:bookmarkEnd w:id="61"/>
+      <w:bookmarkStart w:id="62" w:name="power-lawyers"/>
+      <w:bookmarkEnd w:id="62"/>
       <w:r>
         <w:t xml:space="preserve">Power Lawyers</w:t>
       </w:r>
@@ -1953,7 +2071,7 @@
       <w:r>
         <w:t xml:space="preserve"> </w:t>
       </w:r>
-      <w:hyperlink r:id="rId54">
+      <w:hyperlink r:id="rId55">
         <w:r>
           <w:rPr>
             <w:rStyle w:val="Hyperlink"/>
@@ -1970,7 +2088,7 @@
       <w:r>
         <w:t xml:space="preserve"> </w:t>
       </w:r>
-      <w:hyperlink r:id="rId62">
+      <w:hyperlink r:id="rId63">
         <w:r>
           <w:rPr>
             <w:rStyle w:val="Hyperlink"/>
@@ -1986,8 +2104,8 @@
       <w:pPr>
         <w:pStyle w:val="Heading2"/>
       </w:pPr>
-      <w:bookmarkStart w:id="63" w:name="entertainment-law-resources"/>
-      <w:bookmarkEnd w:id="63"/>
+      <w:bookmarkStart w:id="64" w:name="entertainment-law-resources"/>
+      <w:bookmarkEnd w:id="64"/>
       <w:r>
         <w:t xml:space="preserve">Entertainment Law Resources</w:t>
       </w:r>
@@ -2008,7 +2126,7 @@
           <w:ilvl w:val="0"/>
         </w:numPr>
       </w:pPr>
-      <w:hyperlink r:id="rId64">
+      <w:hyperlink r:id="rId65">
         <w:r>
           <w:rPr>
             <w:i/>
@@ -2023,7 +2141,7 @@
       <w:r>
         <w:t xml:space="preserve"> </w:t>
       </w:r>
-      <w:hyperlink r:id="rId64">
+      <w:hyperlink r:id="rId65">
         <w:r>
           <w:rPr>
             <w:rStyle w:val="Hyperlink"/>
@@ -2043,7 +2161,7 @@
           <w:ilvl w:val="0"/>
         </w:numPr>
       </w:pPr>
-      <w:hyperlink r:id="rId65">
+      <w:hyperlink r:id="rId66">
         <w:r>
           <w:rPr>
             <w:i/>
@@ -2073,7 +2191,7 @@
       <w:r>
         <w:t xml:space="preserve"> </w:t>
       </w:r>
-      <w:hyperlink r:id="rId66">
+      <w:hyperlink r:id="rId67">
         <w:r>
           <w:rPr>
             <w:rStyle w:val="Hyperlink"/>
@@ -2090,7 +2208,7 @@
       <w:r>
         <w:t xml:space="preserve"> </w:t>
       </w:r>
-      <w:hyperlink r:id="rId67">
+      <w:hyperlink r:id="rId68">
         <w:r>
           <w:rPr>
             <w:rStyle w:val="Hyperlink"/>
@@ -2110,7 +2228,7 @@
           <w:ilvl w:val="0"/>
         </w:numPr>
       </w:pPr>
-      <w:hyperlink r:id="rId68">
+      <w:hyperlink r:id="rId69">
         <w:r>
           <w:rPr>
             <w:rStyle w:val="Hyperlink"/>
@@ -2130,7 +2248,7 @@
           <w:ilvl w:val="0"/>
         </w:numPr>
       </w:pPr>
-      <w:hyperlink r:id="rId69">
+      <w:hyperlink r:id="rId70">
         <w:r>
           <w:rPr>
             <w:rStyle w:val="Hyperlink"/>
@@ -2150,7 +2268,7 @@
           <w:ilvl w:val="0"/>
         </w:numPr>
       </w:pPr>
-      <w:hyperlink r:id="rId70">
+      <w:hyperlink r:id="rId71">
         <w:r>
           <w:rPr>
             <w:rStyle w:val="Hyperlink"/>
@@ -2161,7 +2279,7 @@
       <w:r>
         <w:t xml:space="preserve">. The near-equivalent to IMDB in the music world is Like IMDB it lists credits, albums, and songs of all musicians. But to my knowledge there is no "Pro" feature providing information about representation. The American Society of Composers, Authors and Publishers (</w:t>
       </w:r>
-      <w:hyperlink r:id="rId71">
+      <w:hyperlink r:id="rId72">
         <w:r>
           <w:rPr>
             <w:rStyle w:val="Hyperlink"/>
@@ -2172,7 +2290,7 @@
       <w:r>
         <w:t xml:space="preserve">) and Broadcast Music, Inc. (</w:t>
       </w:r>
-      <w:hyperlink r:id="rId72">
+      <w:hyperlink r:id="rId73">
         <w:r>
           <w:rPr>
             <w:rStyle w:val="Hyperlink"/>
@@ -2192,7 +2310,7 @@
           <w:ilvl w:val="1"/>
         </w:numPr>
       </w:pPr>
-      <w:hyperlink r:id="rId73">
+      <w:hyperlink r:id="rId74">
         <w:r>
           <w:rPr>
             <w:rStyle w:val="Hyperlink"/>
@@ -2209,7 +2327,7 @@
           <w:ilvl w:val="1"/>
         </w:numPr>
       </w:pPr>
-      <w:hyperlink r:id="rId74">
+      <w:hyperlink r:id="rId75">
         <w:r>
           <w:rPr>
             <w:rStyle w:val="Hyperlink"/>
@@ -2326,7 +2444,7 @@
     </w:lvl>
   </w:abstractNum>
   <w:abstractNum w:abstractNumId="990">
-    <w:nsid w:val="abf40932"/>
+    <w:nsid w:val="4a2f83c5"/>
     <w:multiLevelType w:val="multilevel"/>
     <w:lvl w:ilvl="0">
       <w:numFmt w:val="bullet"/>
@@ -2407,7 +2525,7 @@
     </w:lvl>
   </w:abstractNum>
   <w:abstractNum w:abstractNumId="991">
-    <w:nsid w:val="b16f9fb8"/>
+    <w:nsid w:val="cd08d182"/>
     <w:multiLevelType w:val="multilevel"/>
     <w:lvl w:ilvl="0">
       <w:numFmt w:val="bullet"/>

</xml_diff>